<commit_message>
add null state clarification
</commit_message>
<xml_diff>
--- a/design.docx
+++ b/design.docx
@@ -310,6 +310,12 @@
         </w:rPr>
         <w:t>Id</w:t>
       </w:r>
+      <w:r>
+        <w:rPr>
+          <w:lang w:val="en-US"/>
+        </w:rPr>
+        <w:t xml:space="preserve"> – Const, not null</w:t>
+      </w:r>
     </w:p>
     <w:p>
       <w:pPr>
@@ -331,6 +337,12 @@
         <w:t>User name</w:t>
       </w:r>
       <w:proofErr w:type="gramEnd"/>
+      <w:r>
+        <w:rPr>
+          <w:lang w:val="en-US"/>
+        </w:rPr>
+        <w:t xml:space="preserve"> – not null</w:t>
+      </w:r>
     </w:p>
     <w:p>
       <w:pPr>
@@ -350,6 +362,12 @@
         </w:rPr>
         <w:t>Password</w:t>
       </w:r>
+      <w:r>
+        <w:rPr>
+          <w:lang w:val="en-US"/>
+        </w:rPr>
+        <w:t xml:space="preserve"> – not null</w:t>
+      </w:r>
     </w:p>
     <w:p>
       <w:pPr>
@@ -377,6 +395,12 @@
         <w:t>todos</w:t>
       </w:r>
       <w:proofErr w:type="spellEnd"/>
+      <w:r>
+        <w:rPr>
+          <w:lang w:val="en-US"/>
+        </w:rPr>
+        <w:t xml:space="preserve"> - null</w:t>
+      </w:r>
     </w:p>
     <w:p>
       <w:pPr>
@@ -395,6 +419,12 @@
           <w:lang w:val="en-US"/>
         </w:rPr>
         <w:t>Mail</w:t>
+      </w:r>
+      <w:r>
+        <w:rPr>
+          <w:lang w:val="en-US"/>
+        </w:rPr>
+        <w:t xml:space="preserve"> – not null</w:t>
       </w:r>
     </w:p>
     <w:p>
@@ -2158,19 +2188,7 @@
         <w:rPr>
           <w:lang w:val="en-US"/>
         </w:rPr>
-        <w:t xml:space="preserve"> </w:t>
-      </w:r>
-      <w:r>
-        <w:rPr>
-          <w:lang w:val="en-US"/>
-        </w:rPr>
-        <w:t>information</w:t>
-      </w:r>
-      <w:r>
-        <w:rPr>
-          <w:lang w:val="en-US"/>
-        </w:rPr>
-        <w:t xml:space="preserve"> </w:t>
+        <w:t xml:space="preserve"> information </w:t>
       </w:r>
       <w:proofErr w:type="gramStart"/>
       <w:r>

</xml_diff>